<commit_message>
02. Updating README doc with more details.
</commit_message>
<xml_diff>
--- a/README.docx
+++ b/README.docx
@@ -80,13 +80,29 @@
     <w:p>
       <w:r>
         <w:tab/>
-        <w:t>"username":"telenav",</w:t>
+        <w:t>"username":"</w:t>
+      </w:r>
+      <w:proofErr w:type="spellStart"/>
+      <w:r>
+        <w:t>telenav</w:t>
+      </w:r>
+      <w:proofErr w:type="spellEnd"/>
+      <w:r>
+        <w:t>",</w:t>
       </w:r>
     </w:p>
     <w:p>
       <w:r>
         <w:tab/>
-        <w:t>"password":"password"</w:t>
+        <w:t>"</w:t>
+      </w:r>
+      <w:proofErr w:type="spellStart"/>
+      <w:r>
+        <w:t>password":"password</w:t>
+      </w:r>
+      <w:proofErr w:type="spellEnd"/>
+      <w:r>
+        <w:t>"</w:t>
       </w:r>
     </w:p>
     <w:p>
@@ -196,33 +212,81 @@
     </w:p>
     <w:p>
       <w:r>
-        <w:t>"RecordType": "xxx",</w:t>
-      </w:r>
-    </w:p>
-    <w:p>
-      <w:r>
-        <w:t>"DeviceId": "357370040159770",</w:t>
-      </w:r>
-    </w:p>
-    <w:p>
-      <w:r>
-        <w:t>"EventDateTime": "2014-05-12T05:09:48Z",</w:t>
-      </w:r>
-    </w:p>
-    <w:p>
-      <w:r>
-        <w:t>"FieldA": 68,</w:t>
-      </w:r>
-    </w:p>
-    <w:p>
-      <w:r>
-        <w:t>"FieldB": "xxx",</w:t>
+        <w:t>"</w:t>
+      </w:r>
+      <w:proofErr w:type="spellStart"/>
+      <w:r>
+        <w:t>RecordType</w:t>
+      </w:r>
+      <w:proofErr w:type="spellEnd"/>
+      <w:r>
+        <w:t>": "xxx",</w:t>
+      </w:r>
+    </w:p>
+    <w:p>
+      <w:r>
+        <w:t>"</w:t>
+      </w:r>
+      <w:proofErr w:type="spellStart"/>
+      <w:r>
+        <w:t>DeviceId</w:t>
+      </w:r>
+      <w:proofErr w:type="spellEnd"/>
+      <w:r>
+        <w:t>": "357370040159770",</w:t>
+      </w:r>
+    </w:p>
+    <w:p>
+      <w:r>
+        <w:t>"</w:t>
+      </w:r>
+      <w:proofErr w:type="spellStart"/>
+      <w:r>
+        <w:t>EventDateTime</w:t>
+      </w:r>
+      <w:proofErr w:type="spellEnd"/>
+      <w:r>
+        <w:t>": "2014-05-12T05:09:48Z",</w:t>
+      </w:r>
+    </w:p>
+    <w:p>
+      <w:r>
+        <w:t>"</w:t>
+      </w:r>
+      <w:proofErr w:type="spellStart"/>
+      <w:r>
+        <w:t>FieldA</w:t>
+      </w:r>
+      <w:proofErr w:type="spellEnd"/>
+      <w:r>
+        <w:t>": 68,</w:t>
+      </w:r>
+    </w:p>
+    <w:p>
+      <w:r>
+        <w:t>"</w:t>
+      </w:r>
+      <w:proofErr w:type="spellStart"/>
+      <w:r>
+        <w:t>FieldB</w:t>
+      </w:r>
+      <w:proofErr w:type="spellEnd"/>
+      <w:r>
+        <w:t>": "xxx",</w:t>
       </w:r>
     </w:p>
     <w:p>
       <w:r>
         <w:lastRenderedPageBreak/>
-        <w:t>"FieldC": 123.45</w:t>
+        <w:t>"</w:t>
+      </w:r>
+      <w:proofErr w:type="spellStart"/>
+      <w:r>
+        <w:t>FieldC</w:t>
+      </w:r>
+      <w:proofErr w:type="spellEnd"/>
+      <w:r>
+        <w:t>": 123.45</w:t>
       </w:r>
     </w:p>
     <w:p>
@@ -327,8 +391,13 @@
         </w:numPr>
       </w:pPr>
       <w:r>
-        <w:t>Make post request to fetch only deviceId</w:t>
-      </w:r>
+        <w:t xml:space="preserve">Make post request to fetch only </w:t>
+      </w:r>
+      <w:proofErr w:type="spellStart"/>
+      <w:r>
+        <w:t>deviceId</w:t>
+      </w:r>
+      <w:proofErr w:type="spellEnd"/>
     </w:p>
     <w:p>
       <w:pPr>
@@ -411,7 +480,15 @@
         </w:numPr>
       </w:pPr>
       <w:r>
-        <w:t xml:space="preserve">‘/nocontent’ </w:t>
+        <w:t>‘/</w:t>
+      </w:r>
+      <w:proofErr w:type="spellStart"/>
+      <w:r>
+        <w:t>nocontent</w:t>
+      </w:r>
+      <w:proofErr w:type="spellEnd"/>
+      <w:r>
+        <w:t xml:space="preserve">’ </w:t>
       </w:r>
       <w:r>
         <w:t>request with 204 response code</w:t>
@@ -566,6 +643,102 @@
       </w:r>
     </w:p>
     <w:p/>
+    <w:p/>
+    <w:p/>
+    <w:p>
+      <w:pPr>
+        <w:pStyle w:val="NormalWeb"/>
+        <w:numPr>
+          <w:ilvl w:val="0"/>
+          <w:numId w:val="3"/>
+        </w:numPr>
+        <w:shd w:val="clear" w:color="auto" w:fill="FFFFFF"/>
+        <w:spacing w:before="240" w:beforeAutospacing="0" w:after="240" w:afterAutospacing="0"/>
+        <w:rPr>
+          <w:rFonts w:ascii="Segoe UI" w:hAnsi="Segoe UI" w:cs="Segoe UI"/>
+          <w:color w:val="24292E"/>
+        </w:rPr>
+      </w:pPr>
+      <w:r>
+        <w:rPr>
+          <w:rFonts w:ascii="Segoe UI" w:hAnsi="Segoe UI" w:cs="Segoe UI"/>
+          <w:color w:val="24292E"/>
+        </w:rPr>
+        <w:t>P</w:t>
+      </w:r>
+      <w:r>
+        <w:rPr>
+          <w:rFonts w:ascii="Segoe UI" w:hAnsi="Segoe UI" w:cs="Segoe UI"/>
+          <w:color w:val="24292E"/>
+        </w:rPr>
+        <w:t xml:space="preserve">roject </w:t>
+      </w:r>
+      <w:r>
+        <w:rPr>
+          <w:rFonts w:ascii="Segoe UI" w:hAnsi="Segoe UI" w:cs="Segoe UI"/>
+          <w:color w:val="24292E"/>
+        </w:rPr>
+        <w:t>include</w:t>
+      </w:r>
+      <w:r>
+        <w:rPr>
+          <w:rFonts w:ascii="Segoe UI" w:hAnsi="Segoe UI" w:cs="Segoe UI"/>
+          <w:color w:val="24292E"/>
+        </w:rPr>
+        <w:t xml:space="preserve"> in-</w:t>
+      </w:r>
+      <w:r>
+        <w:rPr>
+          <w:rFonts w:ascii="Segoe UI" w:hAnsi="Segoe UI" w:cs="Segoe UI"/>
+          <w:color w:val="24292E"/>
+        </w:rPr>
+        <w:t>memory</w:t>
+      </w:r>
+      <w:r>
+        <w:rPr>
+          <w:rFonts w:ascii="Segoe UI" w:hAnsi="Segoe UI" w:cs="Segoe UI"/>
+          <w:color w:val="24292E"/>
+        </w:rPr>
+        <w:t xml:space="preserve"> data base</w:t>
+      </w:r>
+      <w:r>
+        <w:rPr>
+          <w:rFonts w:ascii="Segoe UI" w:hAnsi="Segoe UI" w:cs="Segoe UI"/>
+          <w:color w:val="24292E"/>
+        </w:rPr>
+        <w:t xml:space="preserve"> H2</w:t>
+      </w:r>
+      <w:r>
+        <w:rPr>
+          <w:rFonts w:ascii="Segoe UI" w:hAnsi="Segoe UI" w:cs="Segoe UI"/>
+          <w:color w:val="24292E"/>
+        </w:rPr>
+        <w:t xml:space="preserve"> integration to store data</w:t>
+      </w:r>
+    </w:p>
+    <w:p>
+      <w:pPr>
+        <w:pStyle w:val="NormalWeb"/>
+        <w:numPr>
+          <w:ilvl w:val="0"/>
+          <w:numId w:val="3"/>
+        </w:numPr>
+        <w:shd w:val="clear" w:color="auto" w:fill="FFFFFF"/>
+        <w:spacing w:before="240" w:beforeAutospacing="0" w:after="240" w:afterAutospacing="0"/>
+        <w:rPr>
+          <w:rFonts w:ascii="Segoe UI" w:hAnsi="Segoe UI" w:cs="Segoe UI"/>
+          <w:color w:val="24292E"/>
+        </w:rPr>
+      </w:pPr>
+      <w:r>
+        <w:rPr>
+          <w:rFonts w:ascii="Segoe UI" w:hAnsi="Segoe UI" w:cs="Segoe UI"/>
+          <w:color w:val="24292E"/>
+        </w:rPr>
+        <w:t>Project also include integration test and Audit for the API calls</w:t>
+      </w:r>
+    </w:p>
+    <w:p/>
     <w:sectPr>
       <w:pgSz w:w="11906" w:h="16838"/>
       <w:pgMar w:top="1440" w:right="1440" w:bottom="1440" w:left="1440" w:header="708" w:footer="708" w:gutter="0"/>
@@ -630,6 +803,119 @@
     </w:lvl>
   </w:abstractNum>
   <w:abstractNum w:abstractNumId="1" w15:restartNumberingAfterBreak="0">
+    <w:nsid w:val="107D2F5E"/>
+    <w:multiLevelType w:val="multilevel"/>
+    <w:tmpl w:val="CF489CA8"/>
+    <w:lvl w:ilvl="0">
+      <w:start w:val="6"/>
+      <w:numFmt w:val="decimal"/>
+      <w:lvlText w:val="%1."/>
+      <w:lvlJc w:val="left"/>
+      <w:pPr>
+        <w:tabs>
+          <w:tab w:val="num" w:pos="720"/>
+        </w:tabs>
+        <w:ind w:left="720" w:hanging="360"/>
+      </w:pPr>
+    </w:lvl>
+    <w:lvl w:ilvl="1" w:tentative="1">
+      <w:start w:val="1"/>
+      <w:numFmt w:val="decimal"/>
+      <w:lvlText w:val="%2."/>
+      <w:lvlJc w:val="left"/>
+      <w:pPr>
+        <w:tabs>
+          <w:tab w:val="num" w:pos="1440"/>
+        </w:tabs>
+        <w:ind w:left="1440" w:hanging="360"/>
+      </w:pPr>
+    </w:lvl>
+    <w:lvl w:ilvl="2" w:tentative="1">
+      <w:start w:val="1"/>
+      <w:numFmt w:val="decimal"/>
+      <w:lvlText w:val="%3."/>
+      <w:lvlJc w:val="left"/>
+      <w:pPr>
+        <w:tabs>
+          <w:tab w:val="num" w:pos="2160"/>
+        </w:tabs>
+        <w:ind w:left="2160" w:hanging="360"/>
+      </w:pPr>
+    </w:lvl>
+    <w:lvl w:ilvl="3" w:tentative="1">
+      <w:start w:val="1"/>
+      <w:numFmt w:val="decimal"/>
+      <w:lvlText w:val="%4."/>
+      <w:lvlJc w:val="left"/>
+      <w:pPr>
+        <w:tabs>
+          <w:tab w:val="num" w:pos="2880"/>
+        </w:tabs>
+        <w:ind w:left="2880" w:hanging="360"/>
+      </w:pPr>
+    </w:lvl>
+    <w:lvl w:ilvl="4" w:tentative="1">
+      <w:start w:val="1"/>
+      <w:numFmt w:val="decimal"/>
+      <w:lvlText w:val="%5."/>
+      <w:lvlJc w:val="left"/>
+      <w:pPr>
+        <w:tabs>
+          <w:tab w:val="num" w:pos="3600"/>
+        </w:tabs>
+        <w:ind w:left="3600" w:hanging="360"/>
+      </w:pPr>
+    </w:lvl>
+    <w:lvl w:ilvl="5" w:tentative="1">
+      <w:start w:val="1"/>
+      <w:numFmt w:val="decimal"/>
+      <w:lvlText w:val="%6."/>
+      <w:lvlJc w:val="left"/>
+      <w:pPr>
+        <w:tabs>
+          <w:tab w:val="num" w:pos="4320"/>
+        </w:tabs>
+        <w:ind w:left="4320" w:hanging="360"/>
+      </w:pPr>
+    </w:lvl>
+    <w:lvl w:ilvl="6" w:tentative="1">
+      <w:start w:val="1"/>
+      <w:numFmt w:val="decimal"/>
+      <w:lvlText w:val="%7."/>
+      <w:lvlJc w:val="left"/>
+      <w:pPr>
+        <w:tabs>
+          <w:tab w:val="num" w:pos="5040"/>
+        </w:tabs>
+        <w:ind w:left="5040" w:hanging="360"/>
+      </w:pPr>
+    </w:lvl>
+    <w:lvl w:ilvl="7" w:tentative="1">
+      <w:start w:val="1"/>
+      <w:numFmt w:val="decimal"/>
+      <w:lvlText w:val="%8."/>
+      <w:lvlJc w:val="left"/>
+      <w:pPr>
+        <w:tabs>
+          <w:tab w:val="num" w:pos="5760"/>
+        </w:tabs>
+        <w:ind w:left="5760" w:hanging="360"/>
+      </w:pPr>
+    </w:lvl>
+    <w:lvl w:ilvl="8" w:tentative="1">
+      <w:start w:val="1"/>
+      <w:numFmt w:val="decimal"/>
+      <w:lvlText w:val="%9."/>
+      <w:lvlJc w:val="left"/>
+      <w:pPr>
+        <w:tabs>
+          <w:tab w:val="num" w:pos="6480"/>
+        </w:tabs>
+        <w:ind w:left="6480" w:hanging="360"/>
+      </w:pPr>
+    </w:lvl>
+  </w:abstractNum>
+  <w:abstractNum w:abstractNumId="2" w15:restartNumberingAfterBreak="0">
     <w:nsid w:val="23DF5384"/>
     <w:multiLevelType w:val="hybridMultilevel"/>
     <w:tmpl w:val="CAA6BE62"/>
@@ -719,10 +1005,13 @@
     </w:lvl>
   </w:abstractNum>
   <w:num w:numId="1">
-    <w:abstractNumId w:val="1"/>
+    <w:abstractNumId w:val="2"/>
   </w:num>
   <w:num w:numId="2">
     <w:abstractNumId w:val="0"/>
+  </w:num>
+  <w:num w:numId="3">
+    <w:abstractNumId w:val="1"/>
   </w:num>
 </w:numbering>
 </file>
@@ -1203,6 +1492,23 @@
       <w:szCs w:val="24"/>
     </w:rPr>
   </w:style>
+  <w:style w:type="paragraph" w:styleId="NormalWeb">
+    <w:name w:val="Normal (Web)"/>
+    <w:basedOn w:val="Normal"/>
+    <w:uiPriority w:val="99"/>
+    <w:semiHidden/>
+    <w:unhideWhenUsed/>
+    <w:rsid w:val="00DB1C91"/>
+    <w:pPr>
+      <w:spacing w:before="100" w:beforeAutospacing="1" w:after="100" w:afterAutospacing="1" w:line="240" w:lineRule="auto"/>
+    </w:pPr>
+    <w:rPr>
+      <w:rFonts w:ascii="Times New Roman" w:eastAsia="Times New Roman" w:hAnsi="Times New Roman" w:cs="Times New Roman"/>
+      <w:sz w:val="24"/>
+      <w:szCs w:val="24"/>
+      <w:lang w:eastAsia="en-IN"/>
+    </w:rPr>
+  </w:style>
 </w:styles>
 </file>
 

</xml_diff>